<commit_message>
Remove rest api implementation
</commit_message>
<xml_diff>
--- a/documents/Project_Document.docx
+++ b/documents/Project_Document.docx
@@ -3995,6 +3995,11 @@
         <w:t>Tài liệu tham khảo</w:t>
       </w:r>
       <w:bookmarkEnd w:id="7"/>
+    </w:p>
+    <w:p>
+      <w:r>
+        <w:t>https://www.geeksforgeeks.org/how-to-call-or-consume-external-api-in-spring-boot/</w:t>
+      </w:r>
     </w:p>
     <w:p>
       <w:r>
@@ -8784,15 +8789,7 @@
                 <w:sz w:val="18"/>
                 <w:szCs w:val="18"/>
               </w:rPr>
-              <w:t xml:space="preserve">id của </w:t>
-            </w:r>
-            <w:r>
-              <w:rPr>
-                <w:b w:val="0"/>
-                <w:sz w:val="18"/>
-                <w:szCs w:val="18"/>
-              </w:rPr>
-              <w:t>sự kiện quyên góp</w:t>
+              <w:t>id của sự kiện quyên góp</w:t>
             </w:r>
           </w:p>
         </w:tc>
@@ -15240,6 +15237,7 @@
   <w:style w:type="character" w:default="1" w:styleId="DefaultParagraphFont">
     <w:name w:val="Default Paragraph Font"/>
     <w:uiPriority w:val="1"/>
+    <w:semiHidden/>
     <w:unhideWhenUsed/>
   </w:style>
   <w:style w:type="table" w:default="1" w:styleId="TableNormal">

</xml_diff>

<commit_message>
add delele selected, search feature
</commit_message>
<xml_diff>
--- a/documents/Project_Document.docx
+++ b/documents/Project_Document.docx
@@ -2,10 +2,7 @@
 <file path=word/document.xml><?xml version="1.0" encoding="utf-8"?>
 <w:document xmlns:wpc="http://schemas.microsoft.com/office/word/2010/wordprocessingCanvas" xmlns:cx="http://schemas.microsoft.com/office/drawing/2014/chartex" xmlns:cx1="http://schemas.microsoft.com/office/drawing/2015/9/8/chartex" xmlns:cx2="http://schemas.microsoft.com/office/drawing/2015/10/21/chartex" xmlns:cx3="http://schemas.microsoft.com/office/drawing/2016/5/9/chartex" xmlns:cx4="http://schemas.microsoft.com/office/drawing/2016/5/10/chartex" xmlns:cx5="http://schemas.microsoft.com/office/drawing/2016/5/11/chartex" xmlns:cx6="http://schemas.microsoft.com/office/drawing/2016/5/12/chartex" xmlns:cx7="http://schemas.microsoft.com/office/drawing/2016/5/13/chartex" xmlns:cx8="http://schemas.microsoft.com/office/drawing/2016/5/14/chartex" xmlns:mc="http://schemas.openxmlformats.org/markup-compatibility/2006" xmlns:aink="http://schemas.microsoft.com/office/drawing/2016/ink" xmlns:am3d="http://schemas.microsoft.com/office/drawing/2017/model3d" xmlns:o="urn:schemas-microsoft-com:office:office" xmlns:r="http://schemas.openxmlformats.org/officeDocument/2006/relationships" xmlns:m="http://schemas.openxmlformats.org/officeDocument/2006/math" xmlns:v="urn:schemas-microsoft-com:vml" xmlns:wp14="http://schemas.microsoft.com/office/word/2010/wordprocessingDrawing" xmlns:wp="http://schemas.openxmlformats.org/drawingml/2006/wordprocessingDrawing" xmlns:w10="urn:schemas-microsoft-com:office:word" xmlns:w="http://schemas.openxmlformats.org/wordprocessingml/2006/main" xmlns:w14="http://schemas.microsoft.com/office/word/2010/wordml" xmlns:w15="http://schemas.microsoft.com/office/word/2012/wordml" xmlns:w16cex="http://schemas.microsoft.com/office/word/2018/wordml/cex" xmlns:w16cid="http://schemas.microsoft.com/office/word/2016/wordml/cid" xmlns:w16="http://schemas.microsoft.com/office/word/2018/wordml" xmlns:w16sdtdh="http://schemas.microsoft.com/office/word/2020/wordml/sdtdatahash" xmlns:w16se="http://schemas.microsoft.com/office/word/2015/wordml/symex" xmlns:wpg="http://schemas.microsoft.com/office/word/2010/wordprocessingGroup" xmlns:wpi="http://schemas.microsoft.com/office/word/2010/wordprocessingInk" xmlns:wne="http://schemas.microsoft.com/office/word/2006/wordml" xmlns:wps="http://schemas.microsoft.com/office/word/2010/wordprocessingShape" mc:Ignorable="w14 w15 w16se w16cid w16 w16cex w16sdtdh wp14">
   <w:body>
-    <w:p>
-      <w:bookmarkStart w:id="0" w:name="_heading=h.gjdgxs" w:colFirst="0" w:colLast="0"/>
-      <w:bookmarkEnd w:id="0"/>
-    </w:p>
+    <w:p/>
     <w:p/>
     <w:p/>
     <w:p/>
@@ -399,8 +396,8 @@
     <w:p/>
     <w:p/>
     <w:p>
-      <w:bookmarkStart w:id="1" w:name="_heading=h.30j0zll" w:colFirst="0" w:colLast="0"/>
-      <w:bookmarkEnd w:id="1"/>
+      <w:bookmarkStart w:id="0" w:name="_heading=h.30j0zll" w:colFirst="0" w:colLast="0"/>
+      <w:bookmarkEnd w:id="0"/>
       <w:r>
         <w:br w:type="page"/>
       </w:r>
@@ -409,8 +406,8 @@
         <w:t>MỤC LỤC</w:t>
       </w:r>
     </w:p>
-    <w:bookmarkStart w:id="2" w:name="_heading=h.1fob9te" w:colFirst="0" w:colLast="0" w:displacedByCustomXml="next"/>
-    <w:bookmarkEnd w:id="2" w:displacedByCustomXml="next"/>
+    <w:bookmarkStart w:id="1" w:name="_heading=h.1fob9te" w:colFirst="0" w:colLast="0" w:displacedByCustomXml="next"/>
+    <w:bookmarkEnd w:id="1" w:displacedByCustomXml="next"/>
     <w:sdt>
       <w:sdtPr>
         <w:rPr>
@@ -3865,12 +3862,12 @@
       <w:pPr>
         <w:pStyle w:val="Heading1"/>
       </w:pPr>
-      <w:bookmarkStart w:id="3" w:name="_Toc91106340"/>
+      <w:bookmarkStart w:id="2" w:name="_Toc91106340"/>
       <w:r>
         <w:lastRenderedPageBreak/>
         <w:t>TỔNG QUAN</w:t>
       </w:r>
-      <w:bookmarkEnd w:id="3"/>
+      <w:bookmarkEnd w:id="2"/>
     </w:p>
     <w:p>
       <w:pPr>
@@ -3880,11 +3877,11 @@
           <w:numId w:val="1"/>
         </w:numPr>
       </w:pPr>
-      <w:bookmarkStart w:id="4" w:name="_Toc91106341"/>
+      <w:bookmarkStart w:id="3" w:name="_Toc91106341"/>
       <w:r>
         <w:t>Mục đích</w:t>
       </w:r>
-      <w:bookmarkEnd w:id="4"/>
+      <w:bookmarkEnd w:id="3"/>
     </w:p>
     <w:p>
       <w:r>
@@ -3926,11 +3923,11 @@
           <w:numId w:val="1"/>
         </w:numPr>
       </w:pPr>
-      <w:bookmarkStart w:id="5" w:name="_Toc91106342"/>
+      <w:bookmarkStart w:id="4" w:name="_Toc91106342"/>
       <w:r>
         <w:t>Phạm vi</w:t>
       </w:r>
-      <w:bookmarkEnd w:id="5"/>
+      <w:bookmarkEnd w:id="4"/>
     </w:p>
     <w:p>
       <w:r>
@@ -3971,11 +3968,11 @@
           <w:numId w:val="1"/>
         </w:numPr>
       </w:pPr>
-      <w:bookmarkStart w:id="6" w:name="_Toc91106343"/>
+      <w:bookmarkStart w:id="5" w:name="_Toc91106343"/>
       <w:r>
         <w:t>Thuật ngữ, Định nghĩa, Từ viết tắt</w:t>
       </w:r>
-      <w:bookmarkEnd w:id="6"/>
+      <w:bookmarkEnd w:id="5"/>
     </w:p>
     <w:p>
       <w:r>
@@ -3990,11 +3987,11 @@
           <w:numId w:val="1"/>
         </w:numPr>
       </w:pPr>
-      <w:bookmarkStart w:id="7" w:name="_Toc91106344"/>
+      <w:bookmarkStart w:id="6" w:name="_Toc91106344"/>
       <w:r>
         <w:t>Tài liệu tham khảo</w:t>
       </w:r>
-      <w:bookmarkEnd w:id="7"/>
+      <w:bookmarkEnd w:id="6"/>
     </w:p>
     <w:p>
       <w:r>
@@ -4014,11 +4011,11 @@
           <w:numId w:val="1"/>
         </w:numPr>
       </w:pPr>
-      <w:bookmarkStart w:id="8" w:name="_Toc91106345"/>
+      <w:bookmarkStart w:id="7" w:name="_Toc91106345"/>
       <w:r>
         <w:t>Tổng quan</w:t>
       </w:r>
-      <w:bookmarkEnd w:id="8"/>
+      <w:bookmarkEnd w:id="7"/>
     </w:p>
     <w:p>
       <w:r>
@@ -4030,12 +4027,12 @@
       <w:pPr>
         <w:pStyle w:val="Heading1"/>
       </w:pPr>
-      <w:bookmarkStart w:id="9" w:name="_Toc91106346"/>
+      <w:bookmarkStart w:id="8" w:name="_Toc91106346"/>
       <w:r>
         <w:lastRenderedPageBreak/>
         <w:t>YÊU CẦU CHỨC NĂNG DỰ ÁN: QUYÊN GÓP TỪ THIỆN</w:t>
       </w:r>
-      <w:bookmarkEnd w:id="9"/>
+      <w:bookmarkEnd w:id="8"/>
     </w:p>
     <w:p>
       <w:r>
@@ -4050,7 +4047,7 @@
           <w:numId w:val="1"/>
         </w:numPr>
       </w:pPr>
-      <w:bookmarkStart w:id="10" w:name="_Toc91106347"/>
+      <w:bookmarkStart w:id="9" w:name="_Toc91106347"/>
       <w:r>
         <w:t xml:space="preserve">Chức năng </w:t>
       </w:r>
@@ -4060,7 +4057,7 @@
       <w:r>
         <w:t xml:space="preserve"> mới</w:t>
       </w:r>
-      <w:bookmarkEnd w:id="10"/>
+      <w:bookmarkEnd w:id="9"/>
     </w:p>
     <w:p>
       <w:pPr>
@@ -4079,7 +4076,21 @@
           <w:i w:val="0"/>
           <w:iCs/>
         </w:rPr>
-        <w:t>Thực thể Account: đại diện cho một tài khoản người dùng</w:t>
+        <w:t xml:space="preserve">Để truy cập và sử dụng các tính năng của ứng dụng, người dùng cần có một tài khoản. Nếu chưa có, người dùng có thể </w:t>
+      </w:r>
+      <w:r>
+        <w:rPr>
+          <w:i w:val="0"/>
+          <w:iCs/>
+        </w:rPr>
+        <w:t>đăng kí</w:t>
+      </w:r>
+      <w:r>
+        <w:rPr>
+          <w:i w:val="0"/>
+          <w:iCs/>
+        </w:rPr>
+        <w:t xml:space="preserve"> một tài khoản mới.</w:t>
       </w:r>
     </w:p>
     <w:p>
@@ -4099,7 +4110,67 @@
           <w:i w:val="0"/>
           <w:iCs/>
         </w:rPr>
-        <w:t>Để truy cập và sử dụng các tính năng của ứng dụng, người dùng cần có một tài khoản. Nếu chưa có, người dùng có thể tạo một tài khoản mới.</w:t>
+        <w:t>Nhấn vào icon người dùng &gt; chọn đăng kí để đăng kí người dùng mới</w:t>
+      </w:r>
+      <w:r>
+        <w:rPr>
+          <w:i w:val="0"/>
+          <w:iCs/>
+        </w:rPr>
+        <w:t>:</w:t>
+      </w:r>
+      <w:r>
+        <w:rPr>
+          <w:noProof/>
+        </w:rPr>
+        <w:drawing>
+          <wp:inline distT="0" distB="0" distL="0" distR="0" wp14:anchorId="26474421" wp14:editId="697360DD">
+            <wp:extent cx="5449067" cy="2716040"/>
+            <wp:effectExtent l="0" t="0" r="0" b="8255"/>
+            <wp:docPr id="3" name="Picture 3" descr="Graphical user interface, website&#10;&#10;Description automatically generated"/>
+            <wp:cNvGraphicFramePr>
+              <a:graphicFrameLocks xmlns:a="http://schemas.openxmlformats.org/drawingml/2006/main" noChangeAspect="1"/>
+            </wp:cNvGraphicFramePr>
+            <a:graphic xmlns:a="http://schemas.openxmlformats.org/drawingml/2006/main">
+              <a:graphicData uri="http://schemas.openxmlformats.org/drawingml/2006/picture">
+                <pic:pic xmlns:pic="http://schemas.openxmlformats.org/drawingml/2006/picture">
+                  <pic:nvPicPr>
+                    <pic:cNvPr id="3" name="Picture 3" descr="Graphical user interface, website&#10;&#10;Description automatically generated"/>
+                    <pic:cNvPicPr>
+                      <a:picLocks noChangeAspect="1" noChangeArrowheads="1"/>
+                    </pic:cNvPicPr>
+                  </pic:nvPicPr>
+                  <pic:blipFill>
+                    <a:blip r:embed="rId8" cstate="print">
+                      <a:extLst>
+                        <a:ext uri="{28A0092B-C50C-407E-A947-70E740481C1C}">
+                          <a14:useLocalDpi xmlns:a14="http://schemas.microsoft.com/office/drawing/2010/main" val="0"/>
+                        </a:ext>
+                      </a:extLst>
+                    </a:blip>
+                    <a:srcRect/>
+                    <a:stretch>
+                      <a:fillRect/>
+                    </a:stretch>
+                  </pic:blipFill>
+                  <pic:spPr bwMode="auto">
+                    <a:xfrm>
+                      <a:off x="0" y="0"/>
+                      <a:ext cx="5458110" cy="2720547"/>
+                    </a:xfrm>
+                    <a:prstGeom prst="rect">
+                      <a:avLst/>
+                    </a:prstGeom>
+                    <a:noFill/>
+                    <a:ln>
+                      <a:noFill/>
+                    </a:ln>
+                  </pic:spPr>
+                </pic:pic>
+              </a:graphicData>
+            </a:graphic>
+          </wp:inline>
+        </w:drawing>
       </w:r>
     </w:p>
     <w:p>
@@ -4119,142 +4190,78 @@
           <w:i w:val="0"/>
           <w:iCs/>
         </w:rPr>
-        <w:t>Các thuộc tính</w:t>
+        <w:lastRenderedPageBreak/>
+        <w:t>Màn hình đăng kí người dùng mới:</w:t>
       </w:r>
       <w:r>
         <w:rPr>
           <w:i w:val="0"/>
           <w:iCs/>
+          <w:noProof/>
         </w:rPr>
-        <w:t xml:space="preserve"> cần nhập</w:t>
-      </w:r>
-      <w:r>
-        <w:rPr>
-          <w:i w:val="0"/>
-          <w:iCs/>
-        </w:rPr>
-        <w:t xml:space="preserve"> khi tạo tài khoản:</w:t>
+        <w:drawing>
+          <wp:inline distT="0" distB="0" distL="0" distR="0" wp14:anchorId="646D9D2A" wp14:editId="5E62F5C6">
+            <wp:extent cx="5712460" cy="2842895"/>
+            <wp:effectExtent l="0" t="0" r="2540" b="0"/>
+            <wp:docPr id="4" name="Picture 4" descr="Graphical user interface, application&#10;&#10;Description automatically generated"/>
+            <wp:cNvGraphicFramePr>
+              <a:graphicFrameLocks xmlns:a="http://schemas.openxmlformats.org/drawingml/2006/main" noChangeAspect="1"/>
+            </wp:cNvGraphicFramePr>
+            <a:graphic xmlns:a="http://schemas.openxmlformats.org/drawingml/2006/main">
+              <a:graphicData uri="http://schemas.openxmlformats.org/drawingml/2006/picture">
+                <pic:pic xmlns:pic="http://schemas.openxmlformats.org/drawingml/2006/picture">
+                  <pic:nvPicPr>
+                    <pic:cNvPr id="4" name="Picture 4" descr="Graphical user interface, application&#10;&#10;Description automatically generated"/>
+                    <pic:cNvPicPr>
+                      <a:picLocks noChangeAspect="1" noChangeArrowheads="1"/>
+                    </pic:cNvPicPr>
+                  </pic:nvPicPr>
+                  <pic:blipFill>
+                    <a:blip r:embed="rId9" cstate="print">
+                      <a:extLst>
+                        <a:ext uri="{28A0092B-C50C-407E-A947-70E740481C1C}">
+                          <a14:useLocalDpi xmlns:a14="http://schemas.microsoft.com/office/drawing/2010/main" val="0"/>
+                        </a:ext>
+                      </a:extLst>
+                    </a:blip>
+                    <a:srcRect/>
+                    <a:stretch>
+                      <a:fillRect/>
+                    </a:stretch>
+                  </pic:blipFill>
+                  <pic:spPr bwMode="auto">
+                    <a:xfrm>
+                      <a:off x="0" y="0"/>
+                      <a:ext cx="5712460" cy="2842895"/>
+                    </a:xfrm>
+                    <a:prstGeom prst="rect">
+                      <a:avLst/>
+                    </a:prstGeom>
+                    <a:noFill/>
+                    <a:ln>
+                      <a:noFill/>
+                    </a:ln>
+                  </pic:spPr>
+                </pic:pic>
+              </a:graphicData>
+            </a:graphic>
+          </wp:inline>
+        </w:drawing>
       </w:r>
     </w:p>
     <w:p>
       <w:pPr>
-        <w:pStyle w:val="ListParagraph"/>
+        <w:pStyle w:val="Heading2"/>
         <w:numPr>
           <w:ilvl w:val="1"/>
-          <w:numId w:val="8"/>
+          <w:numId w:val="1"/>
         </w:numPr>
-        <w:rPr>
-          <w:i w:val="0"/>
-          <w:iCs/>
-        </w:rPr>
-      </w:pPr>
+      </w:pPr>
+      <w:bookmarkStart w:id="10" w:name="_Toc91106348"/>
       <w:r>
-        <w:rPr>
-          <w:i w:val="0"/>
-          <w:iCs/>
-        </w:rPr>
-        <w:t>Email</w:t>
+        <w:t>Chức năng Đăng nhập &amp; Kiểm soát truy cập</w:t>
       </w:r>
-    </w:p>
-    <w:p>
-      <w:pPr>
-        <w:pStyle w:val="ListParagraph"/>
-        <w:numPr>
-          <w:ilvl w:val="1"/>
-          <w:numId w:val="8"/>
-        </w:numPr>
-        <w:rPr>
-          <w:i w:val="0"/>
-          <w:iCs/>
-        </w:rPr>
-      </w:pPr>
-      <w:r>
-        <w:rPr>
-          <w:i w:val="0"/>
-          <w:iCs/>
-        </w:rPr>
-        <w:t>Password</w:t>
-      </w:r>
-    </w:p>
-    <w:p>
-      <w:pPr>
-        <w:pStyle w:val="ListParagraph"/>
-        <w:numPr>
-          <w:ilvl w:val="1"/>
-          <w:numId w:val="8"/>
-        </w:numPr>
-        <w:rPr>
-          <w:i w:val="0"/>
-          <w:iCs/>
-        </w:rPr>
-      </w:pPr>
-      <w:r>
-        <w:rPr>
-          <w:i w:val="0"/>
-          <w:iCs/>
-        </w:rPr>
-        <w:t>Họ và tên</w:t>
-      </w:r>
-    </w:p>
-    <w:p>
-      <w:pPr>
-        <w:pStyle w:val="ListParagraph"/>
-        <w:numPr>
-          <w:ilvl w:val="1"/>
-          <w:numId w:val="8"/>
-        </w:numPr>
-        <w:rPr>
-          <w:i w:val="0"/>
-          <w:iCs/>
-        </w:rPr>
-      </w:pPr>
-      <w:r>
-        <w:rPr>
-          <w:i w:val="0"/>
-          <w:iCs/>
-        </w:rPr>
-        <w:t>Ngày tháng năm sinh</w:t>
-      </w:r>
-    </w:p>
-    <w:p>
-      <w:pPr>
-        <w:pStyle w:val="ListParagraph"/>
-        <w:numPr>
-          <w:ilvl w:val="1"/>
-          <w:numId w:val="8"/>
-        </w:numPr>
-        <w:rPr>
-          <w:i w:val="0"/>
-          <w:iCs/>
-        </w:rPr>
-      </w:pPr>
-      <w:r>
-        <w:rPr>
-          <w:i w:val="0"/>
-          <w:iCs/>
-        </w:rPr>
-        <w:t>Giới tính</w:t>
-      </w:r>
-    </w:p>
-    <w:p>
-      <w:pPr>
-        <w:pStyle w:val="ListParagraph"/>
-        <w:numPr>
-          <w:ilvl w:val="1"/>
-          <w:numId w:val="8"/>
-        </w:numPr>
-        <w:rPr>
-          <w:i w:val="0"/>
-          <w:iCs/>
-        </w:rPr>
-      </w:pPr>
-      <w:r>
-        <w:rPr>
-          <w:i w:val="0"/>
-          <w:iCs/>
-        </w:rPr>
-        <w:t>Số điện thoại</w:t>
-      </w:r>
+      <w:bookmarkEnd w:id="10"/>
     </w:p>
     <w:p>
       <w:pPr>
@@ -4268,20 +4275,67 @@
           <w:iCs/>
         </w:rPr>
       </w:pPr>
-    </w:p>
-    <w:p>
-      <w:pPr>
-        <w:pStyle w:val="Heading2"/>
-        <w:numPr>
-          <w:ilvl w:val="1"/>
-          <w:numId w:val="1"/>
-        </w:numPr>
-      </w:pPr>
-      <w:bookmarkStart w:id="11" w:name="_Toc91106348"/>
       <w:r>
-        <w:t>Chức năng Đăng nhập &amp; Kiểm soát truy cập</w:t>
+        <w:rPr>
+          <w:i w:val="0"/>
+          <w:iCs/>
+        </w:rPr>
+        <w:t>Khi đã có tài khoản, người dùng có thể đăng nhập bằng email và password</w:t>
       </w:r>
-      <w:bookmarkEnd w:id="11"/>
+      <w:r>
+        <w:rPr>
+          <w:i w:val="0"/>
+          <w:iCs/>
+        </w:rPr>
+        <w:t>:</w:t>
+      </w:r>
+      <w:r>
+        <w:rPr>
+          <w:noProof/>
+        </w:rPr>
+        <w:t xml:space="preserve"> </w:t>
+      </w:r>
+      <w:r>
+        <w:rPr>
+          <w:i w:val="0"/>
+          <w:iCs/>
+        </w:rPr>
+        <w:drawing>
+          <wp:inline distT="0" distB="0" distL="0" distR="0" wp14:anchorId="3DA9716E" wp14:editId="711A0464">
+            <wp:extent cx="5716270" cy="2865755"/>
+            <wp:effectExtent l="0" t="0" r="0" b="0"/>
+            <wp:docPr id="5" name="Picture 5" descr="Graphical user interface, application&#10;&#10;Description automatically generated"/>
+            <wp:cNvGraphicFramePr>
+              <a:graphicFrameLocks xmlns:a="http://schemas.openxmlformats.org/drawingml/2006/main" noChangeAspect="1"/>
+            </wp:cNvGraphicFramePr>
+            <a:graphic xmlns:a="http://schemas.openxmlformats.org/drawingml/2006/main">
+              <a:graphicData uri="http://schemas.openxmlformats.org/drawingml/2006/picture">
+                <pic:pic xmlns:pic="http://schemas.openxmlformats.org/drawingml/2006/picture">
+                  <pic:nvPicPr>
+                    <pic:cNvPr id="5" name="Picture 5" descr="Graphical user interface, application&#10;&#10;Description automatically generated"/>
+                    <pic:cNvPicPr/>
+                  </pic:nvPicPr>
+                  <pic:blipFill>
+                    <a:blip r:embed="rId10"/>
+                    <a:stretch>
+                      <a:fillRect/>
+                    </a:stretch>
+                  </pic:blipFill>
+                  <pic:spPr>
+                    <a:xfrm>
+                      <a:off x="0" y="0"/>
+                      <a:ext cx="5716270" cy="2865755"/>
+                    </a:xfrm>
+                    <a:prstGeom prst="rect">
+                      <a:avLst/>
+                    </a:prstGeom>
+                  </pic:spPr>
+                </pic:pic>
+              </a:graphicData>
+            </a:graphic>
+          </wp:inline>
+        </w:drawing>
+      </w:r>
     </w:p>
     <w:p>
       <w:pPr>
@@ -4299,8 +4353,74 @@
         <w:rPr>
           <w:i w:val="0"/>
           <w:iCs/>
+          <w:noProof/>
         </w:rPr>
-        <w:t>Khi đã có tài khoản, người dùng có thể đăng nhập bằng email và password</w:t>
+        <w:lastRenderedPageBreak/>
+        <w:t>Một tài khoản có thể sở hữu quyền hạn (role) là USER hoặc ADMIN. Nếu có tài khoản ADMIN, người dùng có thể truy cập</w:t>
+      </w:r>
+      <w:r>
+        <w:rPr>
+          <w:i w:val="0"/>
+          <w:iCs/>
+          <w:noProof/>
+        </w:rPr>
+        <w:t xml:space="preserve"> thêm</w:t>
+      </w:r>
+      <w:r>
+        <w:rPr>
+          <w:i w:val="0"/>
+          <w:iCs/>
+          <w:noProof/>
+        </w:rPr>
+        <w:t xml:space="preserve"> vào 3 trang quản lý:</w:t>
+      </w:r>
+      <w:r>
+        <w:rPr>
+          <w:noProof/>
+        </w:rPr>
+        <w:t xml:space="preserve"> </w:t>
+      </w:r>
+      <w:r>
+        <w:rPr>
+          <w:i w:val="0"/>
+          <w:iCs/>
+          <w:noProof/>
+        </w:rPr>
+        <w:drawing>
+          <wp:inline distT="0" distB="0" distL="0" distR="0" wp14:anchorId="5A459FF6" wp14:editId="61083BD3">
+            <wp:extent cx="5716270" cy="1134110"/>
+            <wp:effectExtent l="0" t="0" r="0" b="8890"/>
+            <wp:docPr id="6" name="Picture 6" descr="Graphical user interface&#10;&#10;Description automatically generated with medium confidence"/>
+            <wp:cNvGraphicFramePr>
+              <a:graphicFrameLocks xmlns:a="http://schemas.openxmlformats.org/drawingml/2006/main" noChangeAspect="1"/>
+            </wp:cNvGraphicFramePr>
+            <a:graphic xmlns:a="http://schemas.openxmlformats.org/drawingml/2006/main">
+              <a:graphicData uri="http://schemas.openxmlformats.org/drawingml/2006/picture">
+                <pic:pic xmlns:pic="http://schemas.openxmlformats.org/drawingml/2006/picture">
+                  <pic:nvPicPr>
+                    <pic:cNvPr id="6" name="Picture 6" descr="Graphical user interface&#10;&#10;Description automatically generated with medium confidence"/>
+                    <pic:cNvPicPr/>
+                  </pic:nvPicPr>
+                  <pic:blipFill>
+                    <a:blip r:embed="rId11"/>
+                    <a:stretch>
+                      <a:fillRect/>
+                    </a:stretch>
+                  </pic:blipFill>
+                  <pic:spPr>
+                    <a:xfrm>
+                      <a:off x="0" y="0"/>
+                      <a:ext cx="5716270" cy="1134110"/>
+                    </a:xfrm>
+                    <a:prstGeom prst="rect">
+                      <a:avLst/>
+                    </a:prstGeom>
+                  </pic:spPr>
+                </pic:pic>
+              </a:graphicData>
+            </a:graphic>
+          </wp:inline>
+        </w:drawing>
       </w:r>
     </w:p>
     <w:p>
@@ -4311,11 +4431,11 @@
           <w:numId w:val="1"/>
         </w:numPr>
       </w:pPr>
-      <w:bookmarkStart w:id="12" w:name="_Toc91106349"/>
+      <w:bookmarkStart w:id="11" w:name="_Toc91106349"/>
       <w:r>
         <w:t>Quản lý đợt quyên góp (Entity 1)</w:t>
       </w:r>
-      <w:bookmarkEnd w:id="12"/>
+      <w:bookmarkEnd w:id="11"/>
     </w:p>
     <w:p>
       <w:r>
@@ -4337,6 +4457,466 @@
         </w:rPr>
         <w:t>Tài khoản ADMIN có thể truy cập vào mục quản lý đợt quyên góp</w:t>
       </w:r>
+      <w:r>
+        <w:rPr>
+          <w:i w:val="0"/>
+          <w:iCs/>
+        </w:rPr>
+        <w:t>.</w:t>
+      </w:r>
+    </w:p>
+    <w:p>
+      <w:pPr>
+        <w:pStyle w:val="ListParagraph"/>
+        <w:numPr>
+          <w:ilvl w:val="0"/>
+          <w:numId w:val="8"/>
+        </w:numPr>
+      </w:pPr>
+      <w:r>
+        <w:rPr>
+          <w:i w:val="0"/>
+          <w:iCs/>
+        </w:rPr>
+        <w:t>Giao diện trang quản lý đợt quyên góp</w:t>
+      </w:r>
+      <w:r>
+        <w:rPr>
+          <w:i w:val="0"/>
+          <w:iCs/>
+        </w:rPr>
+        <w:t xml:space="preserve"> (sự kiện quyên góp)</w:t>
+      </w:r>
+      <w:r>
+        <w:rPr>
+          <w:i w:val="0"/>
+          <w:iCs/>
+        </w:rPr>
+        <w:t>:</w:t>
+      </w:r>
+      <w:r>
+        <w:rPr>
+          <w:noProof/>
+        </w:rPr>
+        <w:t xml:space="preserve"> </w:t>
+      </w:r>
+      <w:r>
+        <w:rPr>
+          <w:i w:val="0"/>
+          <w:iCs/>
+        </w:rPr>
+        <w:drawing>
+          <wp:inline distT="0" distB="0" distL="0" distR="0" wp14:anchorId="5093FE22" wp14:editId="6ECD6CCB">
+            <wp:extent cx="5716270" cy="2843530"/>
+            <wp:effectExtent l="0" t="0" r="0" b="0"/>
+            <wp:docPr id="8" name="Picture 8" descr="A screenshot of a computer&#10;&#10;Description automatically generated"/>
+            <wp:cNvGraphicFramePr>
+              <a:graphicFrameLocks xmlns:a="http://schemas.openxmlformats.org/drawingml/2006/main" noChangeAspect="1"/>
+            </wp:cNvGraphicFramePr>
+            <a:graphic xmlns:a="http://schemas.openxmlformats.org/drawingml/2006/main">
+              <a:graphicData uri="http://schemas.openxmlformats.org/drawingml/2006/picture">
+                <pic:pic xmlns:pic="http://schemas.openxmlformats.org/drawingml/2006/picture">
+                  <pic:nvPicPr>
+                    <pic:cNvPr id="8" name="Picture 8" descr="A screenshot of a computer&#10;&#10;Description automatically generated"/>
+                    <pic:cNvPicPr/>
+                  </pic:nvPicPr>
+                  <pic:blipFill>
+                    <a:blip r:embed="rId12"/>
+                    <a:stretch>
+                      <a:fillRect/>
+                    </a:stretch>
+                  </pic:blipFill>
+                  <pic:spPr>
+                    <a:xfrm>
+                      <a:off x="0" y="0"/>
+                      <a:ext cx="5716270" cy="2843530"/>
+                    </a:xfrm>
+                    <a:prstGeom prst="rect">
+                      <a:avLst/>
+                    </a:prstGeom>
+                  </pic:spPr>
+                </pic:pic>
+              </a:graphicData>
+            </a:graphic>
+          </wp:inline>
+        </w:drawing>
+      </w:r>
+    </w:p>
+    <w:p>
+      <w:pPr>
+        <w:pStyle w:val="ListParagraph"/>
+        <w:numPr>
+          <w:ilvl w:val="0"/>
+          <w:numId w:val="8"/>
+        </w:numPr>
+      </w:pPr>
+      <w:r>
+        <w:rPr>
+          <w:i w:val="0"/>
+          <w:iCs/>
+          <w:noProof/>
+        </w:rPr>
+        <w:lastRenderedPageBreak/>
+        <w:t>Chức năng thêm sự kiện mới</w:t>
+      </w:r>
+      <w:r>
+        <w:rPr>
+          <w:i w:val="0"/>
+          <w:iCs/>
+          <w:noProof/>
+        </w:rPr>
+        <w:t xml:space="preserve"> (Nhấn nút thêm sự kiện mới xanh lam)</w:t>
+      </w:r>
+      <w:r>
+        <w:rPr>
+          <w:i w:val="0"/>
+          <w:iCs/>
+          <w:noProof/>
+        </w:rPr>
+        <w:t>:</w:t>
+      </w:r>
+      <w:r>
+        <w:rPr>
+          <w:noProof/>
+        </w:rPr>
+        <w:t xml:space="preserve"> </w:t>
+      </w:r>
+      <w:r>
+        <w:rPr>
+          <w:i w:val="0"/>
+          <w:iCs/>
+          <w:noProof/>
+        </w:rPr>
+        <w:drawing>
+          <wp:inline distT="0" distB="0" distL="0" distR="0" wp14:anchorId="7385F228" wp14:editId="2324CA73">
+            <wp:extent cx="5716270" cy="2846070"/>
+            <wp:effectExtent l="0" t="0" r="0" b="0"/>
+            <wp:docPr id="9" name="Picture 9" descr="Graphical user interface&#10;&#10;Description automatically generated"/>
+            <wp:cNvGraphicFramePr>
+              <a:graphicFrameLocks xmlns:a="http://schemas.openxmlformats.org/drawingml/2006/main" noChangeAspect="1"/>
+            </wp:cNvGraphicFramePr>
+            <a:graphic xmlns:a="http://schemas.openxmlformats.org/drawingml/2006/main">
+              <a:graphicData uri="http://schemas.openxmlformats.org/drawingml/2006/picture">
+                <pic:pic xmlns:pic="http://schemas.openxmlformats.org/drawingml/2006/picture">
+                  <pic:nvPicPr>
+                    <pic:cNvPr id="9" name="Picture 9" descr="Graphical user interface&#10;&#10;Description automatically generated"/>
+                    <pic:cNvPicPr/>
+                  </pic:nvPicPr>
+                  <pic:blipFill>
+                    <a:blip r:embed="rId13"/>
+                    <a:stretch>
+                      <a:fillRect/>
+                    </a:stretch>
+                  </pic:blipFill>
+                  <pic:spPr>
+                    <a:xfrm>
+                      <a:off x="0" y="0"/>
+                      <a:ext cx="5716270" cy="2846070"/>
+                    </a:xfrm>
+                    <a:prstGeom prst="rect">
+                      <a:avLst/>
+                    </a:prstGeom>
+                  </pic:spPr>
+                </pic:pic>
+              </a:graphicData>
+            </a:graphic>
+          </wp:inline>
+        </w:drawing>
+      </w:r>
+    </w:p>
+    <w:p>
+      <w:pPr>
+        <w:pStyle w:val="ListParagraph"/>
+        <w:numPr>
+          <w:ilvl w:val="0"/>
+          <w:numId w:val="8"/>
+        </w:numPr>
+      </w:pPr>
+      <w:r>
+        <w:rPr>
+          <w:i w:val="0"/>
+          <w:iCs/>
+          <w:noProof/>
+        </w:rPr>
+        <w:t>Chức năng chỉnh sửa từng sự kiện</w:t>
+      </w:r>
+      <w:r>
+        <w:rPr>
+          <w:i w:val="0"/>
+          <w:iCs/>
+          <w:noProof/>
+        </w:rPr>
+        <w:t xml:space="preserve"> (Nhấn nút edit vàng)</w:t>
+      </w:r>
+      <w:r>
+        <w:rPr>
+          <w:i w:val="0"/>
+          <w:iCs/>
+          <w:noProof/>
+        </w:rPr>
+        <w:t>:</w:t>
+      </w:r>
+      <w:r>
+        <w:rPr>
+          <w:noProof/>
+        </w:rPr>
+        <w:t xml:space="preserve"> </w:t>
+      </w:r>
+      <w:r>
+        <w:rPr>
+          <w:i w:val="0"/>
+          <w:iCs/>
+          <w:noProof/>
+        </w:rPr>
+        <w:drawing>
+          <wp:inline distT="0" distB="0" distL="0" distR="0" wp14:anchorId="339966D2" wp14:editId="0D0E797F">
+            <wp:extent cx="5716270" cy="2846070"/>
+            <wp:effectExtent l="0" t="0" r="0" b="0"/>
+            <wp:docPr id="10" name="Picture 10" descr="Graphical user interface, text, application&#10;&#10;Description automatically generated"/>
+            <wp:cNvGraphicFramePr>
+              <a:graphicFrameLocks xmlns:a="http://schemas.openxmlformats.org/drawingml/2006/main" noChangeAspect="1"/>
+            </wp:cNvGraphicFramePr>
+            <a:graphic xmlns:a="http://schemas.openxmlformats.org/drawingml/2006/main">
+              <a:graphicData uri="http://schemas.openxmlformats.org/drawingml/2006/picture">
+                <pic:pic xmlns:pic="http://schemas.openxmlformats.org/drawingml/2006/picture">
+                  <pic:nvPicPr>
+                    <pic:cNvPr id="10" name="Picture 10" descr="Graphical user interface, text, application&#10;&#10;Description automatically generated"/>
+                    <pic:cNvPicPr/>
+                  </pic:nvPicPr>
+                  <pic:blipFill>
+                    <a:blip r:embed="rId14"/>
+                    <a:stretch>
+                      <a:fillRect/>
+                    </a:stretch>
+                  </pic:blipFill>
+                  <pic:spPr>
+                    <a:xfrm>
+                      <a:off x="0" y="0"/>
+                      <a:ext cx="5716270" cy="2846070"/>
+                    </a:xfrm>
+                    <a:prstGeom prst="rect">
+                      <a:avLst/>
+                    </a:prstGeom>
+                  </pic:spPr>
+                </pic:pic>
+              </a:graphicData>
+            </a:graphic>
+          </wp:inline>
+        </w:drawing>
+      </w:r>
+    </w:p>
+    <w:p>
+      <w:pPr>
+        <w:pStyle w:val="ListParagraph"/>
+        <w:numPr>
+          <w:ilvl w:val="0"/>
+          <w:numId w:val="8"/>
+        </w:numPr>
+      </w:pPr>
+      <w:r>
+        <w:rPr>
+          <w:i w:val="0"/>
+          <w:iCs/>
+          <w:noProof/>
+        </w:rPr>
+        <w:lastRenderedPageBreak/>
+        <w:t>Chức năng xoá một sự kiện</w:t>
+      </w:r>
+      <w:r>
+        <w:rPr>
+          <w:i w:val="0"/>
+          <w:iCs/>
+          <w:noProof/>
+        </w:rPr>
+        <w:t xml:space="preserve"> (Nhấn nút Delete đỏ)</w:t>
+      </w:r>
+      <w:r>
+        <w:rPr>
+          <w:i w:val="0"/>
+          <w:iCs/>
+          <w:noProof/>
+        </w:rPr>
+        <w:t>:</w:t>
+      </w:r>
+      <w:r>
+        <w:rPr>
+          <w:noProof/>
+        </w:rPr>
+        <w:t xml:space="preserve"> </w:t>
+      </w:r>
+      <w:r>
+        <w:rPr>
+          <w:i w:val="0"/>
+          <w:iCs/>
+          <w:noProof/>
+        </w:rPr>
+        <w:drawing>
+          <wp:inline distT="0" distB="0" distL="0" distR="0" wp14:anchorId="2B865941" wp14:editId="1368DC48">
+            <wp:extent cx="5716270" cy="2861310"/>
+            <wp:effectExtent l="0" t="0" r="0" b="0"/>
+            <wp:docPr id="11" name="Picture 11" descr="Graphical user interface, text, application, email&#10;&#10;Description automatically generated"/>
+            <wp:cNvGraphicFramePr>
+              <a:graphicFrameLocks xmlns:a="http://schemas.openxmlformats.org/drawingml/2006/main" noChangeAspect="1"/>
+            </wp:cNvGraphicFramePr>
+            <a:graphic xmlns:a="http://schemas.openxmlformats.org/drawingml/2006/main">
+              <a:graphicData uri="http://schemas.openxmlformats.org/drawingml/2006/picture">
+                <pic:pic xmlns:pic="http://schemas.openxmlformats.org/drawingml/2006/picture">
+                  <pic:nvPicPr>
+                    <pic:cNvPr id="11" name="Picture 11" descr="Graphical user interface, text, application, email&#10;&#10;Description automatically generated"/>
+                    <pic:cNvPicPr/>
+                  </pic:nvPicPr>
+                  <pic:blipFill>
+                    <a:blip r:embed="rId15"/>
+                    <a:stretch>
+                      <a:fillRect/>
+                    </a:stretch>
+                  </pic:blipFill>
+                  <pic:spPr>
+                    <a:xfrm>
+                      <a:off x="0" y="0"/>
+                      <a:ext cx="5716270" cy="2861310"/>
+                    </a:xfrm>
+                    <a:prstGeom prst="rect">
+                      <a:avLst/>
+                    </a:prstGeom>
+                  </pic:spPr>
+                </pic:pic>
+              </a:graphicData>
+            </a:graphic>
+          </wp:inline>
+        </w:drawing>
+      </w:r>
+    </w:p>
+    <w:p>
+      <w:pPr>
+        <w:pStyle w:val="ListParagraph"/>
+        <w:numPr>
+          <w:ilvl w:val="0"/>
+          <w:numId w:val="8"/>
+        </w:numPr>
+      </w:pPr>
+      <w:r>
+        <w:rPr>
+          <w:i w:val="0"/>
+          <w:iCs/>
+          <w:noProof/>
+        </w:rPr>
+        <w:t>Chức năng xoá các sự kiện đã chọn (tích vào ô ở đầu mỗi dòng và chọn nút “Xoá sự kiện đã chọn” đỏ):</w:t>
+      </w:r>
+      <w:r>
+        <w:rPr>
+          <w:noProof/>
+        </w:rPr>
+        <w:t xml:space="preserve"> </w:t>
+      </w:r>
+      <w:r>
+        <w:rPr>
+          <w:i w:val="0"/>
+          <w:iCs/>
+          <w:noProof/>
+        </w:rPr>
+        <w:drawing>
+          <wp:inline distT="0" distB="0" distL="0" distR="0" wp14:anchorId="5635446E" wp14:editId="31D1CE4C">
+            <wp:extent cx="5716270" cy="2840355"/>
+            <wp:effectExtent l="0" t="0" r="0" b="0"/>
+            <wp:docPr id="12" name="Picture 12" descr="Graphical user interface, text, application&#10;&#10;Description automatically generated"/>
+            <wp:cNvGraphicFramePr>
+              <a:graphicFrameLocks xmlns:a="http://schemas.openxmlformats.org/drawingml/2006/main" noChangeAspect="1"/>
+            </wp:cNvGraphicFramePr>
+            <a:graphic xmlns:a="http://schemas.openxmlformats.org/drawingml/2006/main">
+              <a:graphicData uri="http://schemas.openxmlformats.org/drawingml/2006/picture">
+                <pic:pic xmlns:pic="http://schemas.openxmlformats.org/drawingml/2006/picture">
+                  <pic:nvPicPr>
+                    <pic:cNvPr id="12" name="Picture 12" descr="Graphical user interface, text, application&#10;&#10;Description automatically generated"/>
+                    <pic:cNvPicPr/>
+                  </pic:nvPicPr>
+                  <pic:blipFill>
+                    <a:blip r:embed="rId16"/>
+                    <a:stretch>
+                      <a:fillRect/>
+                    </a:stretch>
+                  </pic:blipFill>
+                  <pic:spPr>
+                    <a:xfrm>
+                      <a:off x="0" y="0"/>
+                      <a:ext cx="5716270" cy="2840355"/>
+                    </a:xfrm>
+                    <a:prstGeom prst="rect">
+                      <a:avLst/>
+                    </a:prstGeom>
+                  </pic:spPr>
+                </pic:pic>
+              </a:graphicData>
+            </a:graphic>
+          </wp:inline>
+        </w:drawing>
+      </w:r>
+    </w:p>
+    <w:p>
+      <w:pPr>
+        <w:pStyle w:val="ListParagraph"/>
+        <w:numPr>
+          <w:ilvl w:val="0"/>
+          <w:numId w:val="8"/>
+        </w:numPr>
+      </w:pPr>
+      <w:r>
+        <w:rPr>
+          <w:i w:val="0"/>
+          <w:iCs/>
+          <w:noProof/>
+        </w:rPr>
+        <w:lastRenderedPageBreak/>
+        <w:t>Chức năng tìm kiếm (nhập thông tin vào ô tìm kiếm, có thể tìm kiếm theo tiêu đề hoặc id):</w:t>
+      </w:r>
+      <w:r>
+        <w:rPr>
+          <w:noProof/>
+        </w:rPr>
+        <w:t xml:space="preserve"> </w:t>
+      </w:r>
+      <w:r>
+        <w:rPr>
+          <w:i w:val="0"/>
+          <w:iCs/>
+          <w:noProof/>
+        </w:rPr>
+        <w:drawing>
+          <wp:inline distT="0" distB="0" distL="0" distR="0" wp14:anchorId="198EDBB1" wp14:editId="0656B3DB">
+            <wp:extent cx="5716270" cy="2858135"/>
+            <wp:effectExtent l="0" t="0" r="0" b="0"/>
+            <wp:docPr id="13" name="Picture 13" descr="Graphical user interface, text, application, email&#10;&#10;Description automatically generated"/>
+            <wp:cNvGraphicFramePr>
+              <a:graphicFrameLocks xmlns:a="http://schemas.openxmlformats.org/drawingml/2006/main" noChangeAspect="1"/>
+            </wp:cNvGraphicFramePr>
+            <a:graphic xmlns:a="http://schemas.openxmlformats.org/drawingml/2006/main">
+              <a:graphicData uri="http://schemas.openxmlformats.org/drawingml/2006/picture">
+                <pic:pic xmlns:pic="http://schemas.openxmlformats.org/drawingml/2006/picture">
+                  <pic:nvPicPr>
+                    <pic:cNvPr id="13" name="Picture 13" descr="Graphical user interface, text, application, email&#10;&#10;Description automatically generated"/>
+                    <pic:cNvPicPr/>
+                  </pic:nvPicPr>
+                  <pic:blipFill>
+                    <a:blip r:embed="rId17"/>
+                    <a:stretch>
+                      <a:fillRect/>
+                    </a:stretch>
+                  </pic:blipFill>
+                  <pic:spPr>
+                    <a:xfrm>
+                      <a:off x="0" y="0"/>
+                      <a:ext cx="5716270" cy="2858135"/>
+                    </a:xfrm>
+                    <a:prstGeom prst="rect">
+                      <a:avLst/>
+                    </a:prstGeom>
+                  </pic:spPr>
+                </pic:pic>
+              </a:graphicData>
+            </a:graphic>
+          </wp:inline>
+        </w:drawing>
+      </w:r>
     </w:p>
     <w:p>
       <w:pPr>
@@ -4346,9 +4926,28 @@
           <w:numId w:val="1"/>
         </w:numPr>
       </w:pPr>
-      <w:bookmarkStart w:id="13" w:name="_Toc91106350"/>
+      <w:bookmarkStart w:id="12" w:name="_Toc91106350"/>
       <w:r>
         <w:t>Thêm/Cập nhật đợt quyên góp (Entity 1)</w:t>
+      </w:r>
+      <w:bookmarkEnd w:id="12"/>
+    </w:p>
+    <w:p>
+      <w:r>
+        <w:t>[Mô tả chức năng …]</w:t>
+      </w:r>
+    </w:p>
+    <w:p>
+      <w:pPr>
+        <w:pStyle w:val="Heading2"/>
+        <w:numPr>
+          <w:ilvl w:val="1"/>
+          <w:numId w:val="1"/>
+        </w:numPr>
+      </w:pPr>
+      <w:bookmarkStart w:id="13" w:name="_Toc91106351"/>
+      <w:r>
+        <w:t>Quản lý người dùng</w:t>
       </w:r>
       <w:bookmarkEnd w:id="13"/>
     </w:p>
@@ -4365,9 +4964,9 @@
           <w:numId w:val="1"/>
         </w:numPr>
       </w:pPr>
-      <w:bookmarkStart w:id="14" w:name="_Toc91106351"/>
+      <w:bookmarkStart w:id="14" w:name="_Toc91106352"/>
       <w:r>
-        <w:t>Quản lý người dùng</w:t>
+        <w:t>Thêm/Cập nhật người dùng</w:t>
       </w:r>
       <w:bookmarkEnd w:id="14"/>
     </w:p>
@@ -4384,31 +4983,11 @@
           <w:numId w:val="1"/>
         </w:numPr>
       </w:pPr>
-      <w:bookmarkStart w:id="15" w:name="_Toc91106352"/>
-      <w:r>
-        <w:lastRenderedPageBreak/>
-        <w:t>Thêm/Cập nhật người dùng</w:t>
-      </w:r>
-      <w:bookmarkEnd w:id="15"/>
-    </w:p>
-    <w:p>
-      <w:r>
-        <w:t>[Mô tả chức năng …]</w:t>
-      </w:r>
-    </w:p>
-    <w:p>
-      <w:pPr>
-        <w:pStyle w:val="Heading2"/>
-        <w:numPr>
-          <w:ilvl w:val="1"/>
-          <w:numId w:val="1"/>
-        </w:numPr>
-      </w:pPr>
-      <w:bookmarkStart w:id="16" w:name="_Toc91106353"/>
+      <w:bookmarkStart w:id="15" w:name="_Toc91106353"/>
       <w:r>
         <w:t>Thực hiện việc quyên góp (Entity 2)</w:t>
       </w:r>
-      <w:bookmarkEnd w:id="16"/>
+      <w:bookmarkEnd w:id="15"/>
     </w:p>
     <w:p>
       <w:r>
@@ -4450,11 +5029,12 @@
           <w:numId w:val="1"/>
         </w:numPr>
       </w:pPr>
-      <w:bookmarkStart w:id="17" w:name="_Toc91106354"/>
+      <w:bookmarkStart w:id="16" w:name="_Toc91106354"/>
       <w:r>
+        <w:lastRenderedPageBreak/>
         <w:t>Quản lý lịch sử các lần quyên góp (Entity 2)</w:t>
       </w:r>
-      <w:bookmarkEnd w:id="17"/>
+      <w:bookmarkEnd w:id="16"/>
     </w:p>
     <w:p>
       <w:r>
@@ -4469,11 +5049,11 @@
           <w:numId w:val="1"/>
         </w:numPr>
       </w:pPr>
-      <w:bookmarkStart w:id="18" w:name="_Toc91106355"/>
+      <w:bookmarkStart w:id="17" w:name="_Toc91106355"/>
       <w:r>
         <w:t>Trang Landing Page</w:t>
       </w:r>
-      <w:bookmarkEnd w:id="18"/>
+      <w:bookmarkEnd w:id="17"/>
     </w:p>
     <w:p>
       <w:r>
@@ -4493,14 +5073,14 @@
           <w:numId w:val="1"/>
         </w:numPr>
       </w:pPr>
-      <w:bookmarkStart w:id="19" w:name="_Toc91106356"/>
+      <w:bookmarkStart w:id="18" w:name="_Toc91106356"/>
       <w:r>
         <w:t xml:space="preserve"> </w:t>
       </w:r>
       <w:r>
         <w:t>Một số chức năng mở rộng khác</w:t>
       </w:r>
-      <w:bookmarkEnd w:id="19"/>
+      <w:bookmarkEnd w:id="18"/>
     </w:p>
     <w:p>
       <w:pPr>
@@ -4571,12 +5151,12 @@
       <w:pPr>
         <w:pStyle w:val="Heading1"/>
       </w:pPr>
-      <w:bookmarkStart w:id="20" w:name="_Toc91106357"/>
+      <w:bookmarkStart w:id="19" w:name="_Toc91106357"/>
       <w:r>
         <w:lastRenderedPageBreak/>
         <w:t>YÊU CẦU PHI CHỨC NĂNG (NÂNG CAO)</w:t>
       </w:r>
-      <w:bookmarkEnd w:id="20"/>
+      <w:bookmarkEnd w:id="19"/>
     </w:p>
     <w:p>
       <w:pPr>
@@ -4586,11 +5166,11 @@
           <w:numId w:val="1"/>
         </w:numPr>
       </w:pPr>
-      <w:bookmarkStart w:id="21" w:name="_Toc91106358"/>
+      <w:bookmarkStart w:id="20" w:name="_Toc91106358"/>
       <w:r>
         <w:t>Tính dễ sử dụng (Usability)</w:t>
       </w:r>
-      <w:bookmarkEnd w:id="21"/>
+      <w:bookmarkEnd w:id="20"/>
     </w:p>
     <w:p>
       <w:r>
@@ -4605,11 +5185,11 @@
           <w:numId w:val="1"/>
         </w:numPr>
       </w:pPr>
-      <w:bookmarkStart w:id="22" w:name="_Toc91106359"/>
+      <w:bookmarkStart w:id="21" w:name="_Toc91106359"/>
       <w:r>
         <w:t>Tính đáng tin cậy (Reliability)</w:t>
       </w:r>
-      <w:bookmarkEnd w:id="22"/>
+      <w:bookmarkEnd w:id="21"/>
       <w:r>
         <w:t xml:space="preserve">  </w:t>
       </w:r>
@@ -4627,11 +5207,11 @@
           <w:numId w:val="1"/>
         </w:numPr>
       </w:pPr>
-      <w:bookmarkStart w:id="23" w:name="_Toc91106360"/>
+      <w:bookmarkStart w:id="22" w:name="_Toc91106360"/>
       <w:r>
         <w:t>Tính hiệu năng (Performance)</w:t>
       </w:r>
-      <w:bookmarkEnd w:id="23"/>
+      <w:bookmarkEnd w:id="22"/>
     </w:p>
     <w:p>
       <w:r>
@@ -4642,12 +5222,12 @@
       <w:pPr>
         <w:pStyle w:val="Heading1"/>
       </w:pPr>
-      <w:bookmarkStart w:id="24" w:name="_Toc91106361"/>
+      <w:bookmarkStart w:id="23" w:name="_Toc91106361"/>
       <w:r>
         <w:lastRenderedPageBreak/>
         <w:t>THIẾT KẾ KIẾN TRÚC, THI CÔNG</w:t>
       </w:r>
-      <w:bookmarkEnd w:id="24"/>
+      <w:bookmarkEnd w:id="23"/>
     </w:p>
     <w:p>
       <w:pPr>
@@ -4657,11 +5237,11 @@
           <w:numId w:val="1"/>
         </w:numPr>
       </w:pPr>
-      <w:bookmarkStart w:id="25" w:name="_Toc91106362"/>
+      <w:bookmarkStart w:id="24" w:name="_Toc91106362"/>
       <w:r>
         <w:t>Các thành phần trong ứng dụng</w:t>
       </w:r>
-      <w:bookmarkEnd w:id="25"/>
+      <w:bookmarkEnd w:id="24"/>
     </w:p>
     <w:p>
       <w:pPr>
@@ -4761,11 +5341,11 @@
           <w:numId w:val="1"/>
         </w:numPr>
       </w:pPr>
-      <w:bookmarkStart w:id="26" w:name="_Toc91106363"/>
+      <w:bookmarkStart w:id="25" w:name="_Toc91106363"/>
       <w:r>
         <w:t>Tổ chức CODE</w:t>
       </w:r>
-      <w:bookmarkEnd w:id="26"/>
+      <w:bookmarkEnd w:id="25"/>
       <w:r>
         <w:t xml:space="preserve">  </w:t>
       </w:r>
@@ -4783,11 +5363,11 @@
           <w:numId w:val="1"/>
         </w:numPr>
       </w:pPr>
-      <w:bookmarkStart w:id="27" w:name="_Toc91106364"/>
+      <w:bookmarkStart w:id="26" w:name="_Toc91106364"/>
       <w:r>
         <w:t>Quy ước viết CODE</w:t>
       </w:r>
-      <w:bookmarkEnd w:id="27"/>
+      <w:bookmarkEnd w:id="26"/>
     </w:p>
     <w:p>
       <w:r>
@@ -4799,12 +5379,12 @@
       <w:pPr>
         <w:pStyle w:val="Heading1"/>
       </w:pPr>
-      <w:bookmarkStart w:id="28" w:name="_Toc91106365"/>
+      <w:bookmarkStart w:id="27" w:name="_Toc91106365"/>
       <w:r>
         <w:lastRenderedPageBreak/>
         <w:t>THIẾT KẾ DỮ LIỆU</w:t>
       </w:r>
-      <w:bookmarkEnd w:id="28"/>
+      <w:bookmarkEnd w:id="27"/>
     </w:p>
     <w:p>
       <w:pPr>
@@ -4814,21 +5394,21 @@
           <w:numId w:val="1"/>
         </w:numPr>
       </w:pPr>
-      <w:bookmarkStart w:id="29" w:name="_Toc91106366"/>
+      <w:bookmarkStart w:id="28" w:name="_Toc91106366"/>
       <w:r>
         <w:t>Lược đồ cơ sở dữ liệu</w:t>
       </w:r>
-      <w:bookmarkEnd w:id="29"/>
+      <w:bookmarkEnd w:id="28"/>
     </w:p>
     <w:p>
       <w:pPr>
         <w:pStyle w:val="Heading3"/>
       </w:pPr>
-      <w:bookmarkStart w:id="30" w:name="_Toc91106367"/>
+      <w:bookmarkStart w:id="29" w:name="_Toc91106367"/>
       <w:r>
         <w:t>[Hình được vẽ bằng công cụ tạo mối quan hệ trong SQL Server]</w:t>
       </w:r>
-      <w:bookmarkEnd w:id="30"/>
+      <w:bookmarkEnd w:id="29"/>
       <w:r>
         <w:rPr>
           <w:i/>
@@ -4861,7 +5441,7 @@
                     </pic:cNvPicPr>
                   </pic:nvPicPr>
                   <pic:blipFill rotWithShape="1">
-                    <a:blip r:embed="rId8">
+                    <a:blip r:embed="rId18">
                       <a:extLst>
                         <a:ext uri="{28A0092B-C50C-407E-A947-70E740481C1C}">
                           <a14:useLocalDpi xmlns:a14="http://schemas.microsoft.com/office/drawing/2010/main" val="0"/>
@@ -4910,7 +5490,7 @@
           <w:szCs w:val="22"/>
         </w:rPr>
       </w:pPr>
-      <w:bookmarkStart w:id="31" w:name="_Toc91106368"/>
+      <w:bookmarkStart w:id="30" w:name="_Toc91106368"/>
       <w:r>
         <w:br w:type="page"/>
       </w:r>
@@ -4927,7 +5507,7 @@
         <w:lastRenderedPageBreak/>
         <w:t>Liệt kê danh sách các bảng dữ liệu</w:t>
       </w:r>
-      <w:bookmarkEnd w:id="31"/>
+      <w:bookmarkEnd w:id="30"/>
       <w:r>
         <w:t xml:space="preserve">  </w:t>
       </w:r>
@@ -5361,11 +5941,11 @@
           <w:numId w:val="1"/>
         </w:numPr>
       </w:pPr>
-      <w:bookmarkStart w:id="32" w:name="_Toc91106369"/>
+      <w:bookmarkStart w:id="31" w:name="_Toc91106369"/>
       <w:r>
         <w:t>Đặc tả chi tiết từng bảng dữ liệu</w:t>
       </w:r>
-      <w:bookmarkEnd w:id="32"/>
+      <w:bookmarkEnd w:id="31"/>
     </w:p>
     <w:p>
       <w:pPr>
@@ -12743,12 +13323,12 @@
       <w:pPr>
         <w:pStyle w:val="Heading1"/>
       </w:pPr>
-      <w:bookmarkStart w:id="33" w:name="_Toc91106370"/>
+      <w:bookmarkStart w:id="32" w:name="_Toc91106370"/>
       <w:r>
         <w:lastRenderedPageBreak/>
         <w:t>HƯỚNG DẪN SỬ DỤNG</w:t>
       </w:r>
-      <w:bookmarkEnd w:id="33"/>
+      <w:bookmarkEnd w:id="32"/>
     </w:p>
     <w:p>
       <w:pPr>
@@ -12758,11 +13338,11 @@
           <w:numId w:val="1"/>
         </w:numPr>
       </w:pPr>
-      <w:bookmarkStart w:id="34" w:name="_Toc91106371"/>
+      <w:bookmarkStart w:id="33" w:name="_Toc91106371"/>
       <w:r>
         <w:t>Danh sách chức năng dành cho USER</w:t>
       </w:r>
-      <w:bookmarkEnd w:id="34"/>
+      <w:bookmarkEnd w:id="33"/>
     </w:p>
     <w:p>
       <w:pPr>
@@ -12772,11 +13352,11 @@
           <w:numId w:val="1"/>
         </w:numPr>
       </w:pPr>
-      <w:bookmarkStart w:id="35" w:name="_Toc91106372"/>
+      <w:bookmarkStart w:id="34" w:name="_Toc91106372"/>
       <w:r>
         <w:t>Danh sách chức năng dành cho MANAGEMENT (ADMIN)</w:t>
       </w:r>
-      <w:bookmarkEnd w:id="35"/>
+      <w:bookmarkEnd w:id="34"/>
     </w:p>
     <w:p>
       <w:pPr>
@@ -12786,11 +13366,11 @@
           <w:numId w:val="1"/>
         </w:numPr>
       </w:pPr>
-      <w:bookmarkStart w:id="36" w:name="_Toc91106373"/>
+      <w:bookmarkStart w:id="35" w:name="_Toc91106373"/>
       <w:r>
         <w:t>Chức năng 1</w:t>
       </w:r>
-      <w:bookmarkEnd w:id="36"/>
+      <w:bookmarkEnd w:id="35"/>
     </w:p>
     <w:p>
       <w:pPr>
@@ -12800,11 +13380,11 @@
           <w:numId w:val="1"/>
         </w:numPr>
       </w:pPr>
-      <w:bookmarkStart w:id="37" w:name="_Toc91106374"/>
+      <w:bookmarkStart w:id="36" w:name="_Toc91106374"/>
       <w:r>
         <w:t>Chức năng 2</w:t>
       </w:r>
-      <w:bookmarkEnd w:id="37"/>
+      <w:bookmarkEnd w:id="36"/>
     </w:p>
     <w:p>
       <w:pPr>
@@ -12814,22 +13394,22 @@
           <w:numId w:val="1"/>
         </w:numPr>
       </w:pPr>
-      <w:bookmarkStart w:id="38" w:name="_Toc91106375"/>
+      <w:bookmarkStart w:id="37" w:name="_Toc91106375"/>
       <w:r>
         <w:t>Chức năng 3</w:t>
       </w:r>
-      <w:bookmarkEnd w:id="38"/>
+      <w:bookmarkEnd w:id="37"/>
     </w:p>
     <w:p>
       <w:pPr>
         <w:pStyle w:val="Heading1"/>
       </w:pPr>
-      <w:bookmarkStart w:id="39" w:name="_Toc91106376"/>
+      <w:bookmarkStart w:id="38" w:name="_Toc91106376"/>
       <w:r>
         <w:lastRenderedPageBreak/>
         <w:t>cài đặt ỨNG DỤNG</w:t>
       </w:r>
-      <w:bookmarkEnd w:id="39"/>
+      <w:bookmarkEnd w:id="38"/>
     </w:p>
     <w:p>
       <w:pPr>
@@ -12839,9 +13419,28 @@
           <w:numId w:val="1"/>
         </w:numPr>
       </w:pPr>
-      <w:bookmarkStart w:id="40" w:name="_Toc91106377"/>
+      <w:bookmarkStart w:id="39" w:name="_Toc91106377"/>
       <w:r>
         <w:t>Cài đặt Database</w:t>
+      </w:r>
+      <w:bookmarkEnd w:id="39"/>
+    </w:p>
+    <w:p>
+      <w:r>
+        <w:t>N/A</w:t>
+      </w:r>
+    </w:p>
+    <w:p>
+      <w:pPr>
+        <w:pStyle w:val="Heading2"/>
+        <w:numPr>
+          <w:ilvl w:val="1"/>
+          <w:numId w:val="1"/>
+        </w:numPr>
+      </w:pPr>
+      <w:bookmarkStart w:id="40" w:name="_Toc91106378"/>
+      <w:r>
+        <w:t>Cài đặt Server</w:t>
       </w:r>
       <w:bookmarkEnd w:id="40"/>
     </w:p>
@@ -12858,9 +13457,9 @@
           <w:numId w:val="1"/>
         </w:numPr>
       </w:pPr>
-      <w:bookmarkStart w:id="41" w:name="_Toc91106378"/>
+      <w:bookmarkStart w:id="41" w:name="_Toc91106379"/>
       <w:r>
-        <w:t>Cài đặt Server</w:t>
+        <w:t>Cài đặt Web App</w:t>
       </w:r>
       <w:bookmarkEnd w:id="41"/>
     </w:p>
@@ -12871,31 +13470,26 @@
     </w:p>
     <w:p>
       <w:pPr>
+        <w:pStyle w:val="Heading1"/>
+      </w:pPr>
+      <w:bookmarkStart w:id="42" w:name="_Toc91106380"/>
+      <w:r>
+        <w:lastRenderedPageBreak/>
+        <w:t>Kết quả đạt được và Hướng phát triển</w:t>
+      </w:r>
+      <w:bookmarkEnd w:id="42"/>
+    </w:p>
+    <w:p>
+      <w:pPr>
         <w:pStyle w:val="Heading2"/>
         <w:numPr>
           <w:ilvl w:val="1"/>
           <w:numId w:val="1"/>
         </w:numPr>
       </w:pPr>
-      <w:bookmarkStart w:id="42" w:name="_Toc91106379"/>
+      <w:bookmarkStart w:id="43" w:name="_Toc91106381"/>
       <w:r>
-        <w:t>Cài đặt Web App</w:t>
-      </w:r>
-      <w:bookmarkEnd w:id="42"/>
-    </w:p>
-    <w:p>
-      <w:r>
-        <w:t>N/A</w:t>
-      </w:r>
-    </w:p>
-    <w:p>
-      <w:pPr>
-        <w:pStyle w:val="Heading1"/>
-      </w:pPr>
-      <w:bookmarkStart w:id="43" w:name="_Toc91106380"/>
-      <w:r>
-        <w:lastRenderedPageBreak/>
-        <w:t>Kết quả đạt được và Hướng phát triển</w:t>
+        <w:t>Kết quả đạt được</w:t>
       </w:r>
       <w:bookmarkEnd w:id="43"/>
     </w:p>
@@ -12907,9 +13501,9 @@
           <w:numId w:val="1"/>
         </w:numPr>
       </w:pPr>
-      <w:bookmarkStart w:id="44" w:name="_Toc91106381"/>
+      <w:bookmarkStart w:id="44" w:name="_Toc91106382"/>
       <w:r>
-        <w:t>Kết quả đạt được</w:t>
+        <w:t>Đã hoàn thành</w:t>
       </w:r>
       <w:bookmarkEnd w:id="44"/>
     </w:p>
@@ -12921,9 +13515,9 @@
           <w:numId w:val="1"/>
         </w:numPr>
       </w:pPr>
-      <w:bookmarkStart w:id="45" w:name="_Toc91106382"/>
+      <w:bookmarkStart w:id="45" w:name="_Toc91106383"/>
       <w:r>
-        <w:t>Đã hoàn thành</w:t>
+        <w:t>Còn hạn chế</w:t>
       </w:r>
       <w:bookmarkEnd w:id="45"/>
     </w:p>
@@ -12935,25 +13529,11 @@
           <w:numId w:val="1"/>
         </w:numPr>
       </w:pPr>
-      <w:bookmarkStart w:id="46" w:name="_Toc91106383"/>
-      <w:r>
-        <w:t>Còn hạn chế</w:t>
-      </w:r>
-      <w:bookmarkEnd w:id="46"/>
-    </w:p>
-    <w:p>
-      <w:pPr>
-        <w:pStyle w:val="Heading2"/>
-        <w:numPr>
-          <w:ilvl w:val="1"/>
-          <w:numId w:val="1"/>
-        </w:numPr>
-      </w:pPr>
-      <w:bookmarkStart w:id="47" w:name="_Toc91106384"/>
+      <w:bookmarkStart w:id="46" w:name="_Toc91106384"/>
       <w:r>
         <w:t>Hướng phát triển</w:t>
       </w:r>
-      <w:bookmarkEnd w:id="47"/>
+      <w:bookmarkEnd w:id="46"/>
     </w:p>
     <w:p/>
     <w:p/>
@@ -12961,10 +13541,10 @@
     <w:p/>
     <w:p/>
     <w:sectPr>
-      <w:headerReference w:type="even" r:id="rId9"/>
-      <w:headerReference w:type="default" r:id="rId10"/>
-      <w:footerReference w:type="even" r:id="rId11"/>
-      <w:footerReference w:type="default" r:id="rId12"/>
+      <w:headerReference w:type="even" r:id="rId19"/>
+      <w:headerReference w:type="default" r:id="rId20"/>
+      <w:footerReference w:type="even" r:id="rId21"/>
+      <w:footerReference w:type="default" r:id="rId22"/>
       <w:pgSz w:w="12242" w:h="15842"/>
       <w:pgMar w:top="1440" w:right="1440" w:bottom="1440" w:left="1800" w:header="720" w:footer="720" w:gutter="0"/>
       <w:pgNumType w:start="1"/>

</xml_diff>